<commit_message>
requirement update "calendar delete just schedule"
</commit_message>
<xml_diff>
--- a/doc/requirement.docx
+++ b/doc/requirement.docx
@@ -11,7 +11,6 @@
         </w:numPr>
         <w:bidi/>
         <w:rPr>
-          <w:rFonts w:hint="cs"/>
           <w:lang w:bidi="fa-IR"/>
         </w:rPr>
       </w:pPr>
@@ -35,7 +34,23 @@
           <w:rtl/>
           <w:lang w:bidi="fa-IR"/>
         </w:rPr>
-        <w:t xml:space="preserve">مدریت تقویم و برنامه ریزی: </w:t>
+        <w:t xml:space="preserve">مدریت برنامه </w:t>
+      </w:r>
+      <w:r>
+        <w:rPr>
+          <w:rFonts w:hint="cs"/>
+          <w:rtl/>
+          <w:lang w:bidi="fa-IR"/>
+        </w:rPr>
+        <w:t xml:space="preserve">هفتگی </w:t>
+      </w:r>
+      <w:r>
+        <w:rPr>
+          <w:rFonts w:hint="cs"/>
+          <w:rtl/>
+          <w:lang w:bidi="fa-IR"/>
+        </w:rPr>
+        <w:t xml:space="preserve">: </w:t>
       </w:r>
       <w:r>
         <w:rPr>
@@ -69,7 +84,6 @@
         </w:numPr>
         <w:bidi/>
         <w:rPr>
-          <w:rFonts w:hint="cs"/>
           <w:rtl/>
           <w:lang w:bidi="fa-IR"/>
         </w:rPr>
@@ -95,32 +109,22 @@
         <w:bidi/>
         <w:ind w:left="1440"/>
         <w:rPr>
-          <w:rFonts w:hint="cs"/>
-          <w:rtl/>
-          <w:lang w:bidi="fa-IR"/>
-        </w:rPr>
-      </w:pPr>
-      <w:r>
-        <w:rPr>
-          <w:rFonts w:hint="cs"/>
-          <w:rtl/>
-          <w:lang w:bidi="fa-IR"/>
-        </w:rPr>
-        <w:t xml:space="preserve">نمایش به حالت های </w:t>
-      </w:r>
-      <w:r>
-        <w:rPr>
-          <w:lang w:bidi="fa-IR"/>
-        </w:rPr>
-        <w:t xml:space="preserve">day , week , month </w:t>
-      </w:r>
-      <w:r>
-        <w:rPr>
-          <w:rFonts w:hint="cs"/>
-          <w:rtl/>
-          <w:lang w:bidi="fa-IR"/>
-        </w:rPr>
-        <w:t xml:space="preserve"> </w:t>
+          <w:lang w:bidi="fa-IR"/>
+        </w:rPr>
+      </w:pPr>
+      <w:r>
+        <w:rPr>
+          <w:rFonts w:hint="cs"/>
+          <w:rtl/>
+          <w:lang w:bidi="fa-IR"/>
+        </w:rPr>
+        <w:t xml:space="preserve">در قسمت </w:t>
+      </w:r>
+      <w:r>
+        <w:rPr>
+          <w:lang w:bidi="fa-IR"/>
+        </w:rPr>
+        <w:t>gui-1</w:t>
       </w:r>
     </w:p>
     <w:p>
@@ -129,22 +133,17 @@
         <w:bidi/>
         <w:ind w:left="1440"/>
         <w:rPr>
-          <w:lang w:bidi="fa-IR"/>
-        </w:rPr>
-      </w:pPr>
-      <w:r>
-        <w:rPr>
-          <w:rFonts w:hint="cs"/>
-          <w:rtl/>
-          <w:lang w:bidi="fa-IR"/>
-        </w:rPr>
-        <w:t xml:space="preserve">در قسمت </w:t>
-      </w:r>
-      <w:r>
-        <w:rPr>
-          <w:lang w:bidi="fa-IR"/>
-        </w:rPr>
-        <w:t>gui-1</w:t>
+          <w:rtl/>
+          <w:lang w:bidi="fa-IR"/>
+        </w:rPr>
+      </w:pPr>
+      <w:r>
+        <w:rPr>
+          <w:rFonts w:hint="cs"/>
+          <w:rtl/>
+          <w:lang w:bidi="fa-IR"/>
+        </w:rPr>
+        <w:t xml:space="preserve">شبیه </w:t>
       </w:r>
     </w:p>
     <w:p>
@@ -153,89 +152,16 @@
         <w:bidi/>
         <w:ind w:left="1440"/>
         <w:rPr>
-          <w:rFonts w:hint="cs"/>
-          <w:rtl/>
-          <w:lang w:bidi="fa-IR"/>
-        </w:rPr>
-      </w:pPr>
-      <w:r>
-        <w:rPr>
-          <w:rFonts w:hint="cs"/>
-          <w:rtl/>
-          <w:lang w:bidi="fa-IR"/>
-        </w:rPr>
-        <w:t xml:space="preserve">شبیه </w:t>
-      </w:r>
-    </w:p>
-    <w:p>
-      <w:pPr>
-        <w:pStyle w:val="ListParagraph"/>
-        <w:bidi/>
-        <w:ind w:left="1440"/>
-        <w:rPr>
-          <w:rFonts w:hint="cs"/>
-          <w:rtl/>
-          <w:lang w:bidi="fa-IR"/>
-        </w:rPr>
-      </w:pPr>
-      <w:hyperlink r:id="rId6" w:history="1">
-        <w:r>
-          <w:rPr>
-            <w:rStyle w:val="Hyperlink"/>
-            <w:lang w:bidi="fa-IR"/>
-          </w:rPr>
-          <w:t>https://www.google.com/calendar</w:t>
-        </w:r>
-      </w:hyperlink>
-    </w:p>
-    <w:p>
-      <w:pPr>
-        <w:pStyle w:val="ListParagraph"/>
-        <w:bidi/>
-        <w:ind w:left="1440"/>
-        <w:rPr>
-          <w:lang w:bidi="fa-IR"/>
-        </w:rPr>
-      </w:pPr>
-      <w:r>
-        <w:rPr>
-          <w:lang w:bidi="fa-IR"/>
-        </w:rPr>
-        <w:t xml:space="preserve"> Microsoft outlook</w:t>
-      </w:r>
-    </w:p>
-    <w:p>
-      <w:pPr>
-        <w:pStyle w:val="ListParagraph"/>
-        <w:bidi/>
-        <w:ind w:left="1440"/>
-        <w:rPr>
-          <w:lang w:bidi="fa-IR"/>
-        </w:rPr>
-      </w:pPr>
-      <w:r>
-        <w:rPr>
-          <w:lang w:bidi="fa-IR"/>
-        </w:rPr>
-        <w:t>Thunderbird</w:t>
-      </w:r>
-    </w:p>
-    <w:p>
-      <w:pPr>
-        <w:pStyle w:val="ListParagraph"/>
-        <w:bidi/>
-        <w:ind w:left="1440"/>
-        <w:rPr>
-          <w:rFonts w:hint="cs"/>
-          <w:rtl/>
-          <w:lang w:bidi="fa-IR"/>
-        </w:rPr>
-      </w:pPr>
-      <w:r>
-        <w:rPr>
-          <w:lang w:bidi="fa-IR"/>
-        </w:rPr>
-        <w:t>…</w:t>
+          <w:rtl/>
+          <w:lang w:bidi="fa-IR"/>
+        </w:rPr>
+      </w:pPr>
+      <w:r>
+        <w:rPr>
+          <w:rFonts w:hint="cs"/>
+          <w:rtl/>
+        </w:rPr>
+        <w:t>به برنامه هفتگی خودمون</w:t>
       </w:r>
     </w:p>
     <w:p>
@@ -247,7 +173,6 @@
         </w:numPr>
         <w:bidi/>
         <w:rPr>
-          <w:rFonts w:hint="cs"/>
           <w:rtl/>
           <w:lang w:bidi="fa-IR"/>
         </w:rPr>
@@ -267,7 +192,6 @@
         <w:bidi/>
         <w:ind w:left="1440"/>
         <w:rPr>
-          <w:rFonts w:hint="cs"/>
           <w:rtl/>
           <w:lang w:bidi="fa-IR"/>
         </w:rPr>
@@ -321,7 +245,6 @@
         <w:bidi/>
         <w:ind w:left="1440"/>
         <w:rPr>
-          <w:rFonts w:hint="cs"/>
           <w:rtl/>
           <w:lang w:bidi="fa-IR"/>
         </w:rPr>
@@ -380,7 +303,6 @@
         </w:numPr>
         <w:bidi/>
         <w:rPr>
-          <w:rFonts w:hint="cs"/>
           <w:lang w:bidi="fa-IR"/>
         </w:rPr>
       </w:pPr>
@@ -450,7 +372,23 @@
           <w:rtl/>
           <w:lang w:bidi="fa-IR"/>
         </w:rPr>
-        <w:t>"مثلا می تونیم مناسبت های یک سال رو وارد برنامه کنیم یا برنامه های درسی رو وارد کنیم"</w:t>
+        <w:t>"مثلا برنامه های درسی</w:t>
+      </w:r>
+      <w:r>
+        <w:rPr>
+          <w:rFonts w:hint="cs"/>
+          <w:rtl/>
+          <w:lang w:bidi="fa-IR"/>
+        </w:rPr>
+        <w:t xml:space="preserve"> که هر ترم توی پورتال می ذارن</w:t>
+      </w:r>
+      <w:r>
+        <w:rPr>
+          <w:rFonts w:hint="cs"/>
+          <w:rtl/>
+          <w:lang w:bidi="fa-IR"/>
+        </w:rPr>
+        <w:t xml:space="preserve"> رو وارد کنیم"</w:t>
       </w:r>
     </w:p>
     <w:p>
@@ -459,7 +397,6 @@
         <w:bidi/>
         <w:ind w:left="1080"/>
         <w:rPr>
-          <w:rFonts w:hint="cs"/>
           <w:rtl/>
           <w:lang w:bidi="fa-IR"/>
         </w:rPr>
@@ -493,7 +430,6 @@
         <w:bidi/>
         <w:ind w:left="1080"/>
         <w:rPr>
-          <w:rFonts w:hint="cs"/>
           <w:rtl/>
           <w:lang w:bidi="fa-IR"/>
         </w:rPr>
@@ -516,7 +452,6 @@
         </w:numPr>
         <w:bidi/>
         <w:rPr>
-          <w:rFonts w:hint="cs"/>
           <w:lang w:bidi="fa-IR"/>
         </w:rPr>
       </w:pPr>
@@ -542,15 +477,12 @@
         </w:rPr>
         <w:t>به برنامه</w:t>
       </w:r>
-      <w:bookmarkStart w:id="0" w:name="_GoBack"/>
-      <w:bookmarkEnd w:id="0"/>
     </w:p>
     <w:p>
       <w:pPr>
         <w:bidi/>
         <w:ind w:left="720"/>
         <w:rPr>
-          <w:rFonts w:hint="cs"/>
           <w:rtl/>
           <w:lang w:bidi="fa-IR"/>
         </w:rPr>
@@ -1100,6 +1032,7 @@
   <w:style w:type="character" w:default="1" w:styleId="DefaultParagraphFont">
     <w:name w:val="Default Paragraph Font"/>
     <w:uiPriority w:val="1"/>
+    <w:semiHidden/>
     <w:unhideWhenUsed/>
   </w:style>
   <w:style w:type="table" w:default="1" w:styleId="TableNormal">
@@ -1311,6 +1244,7 @@
   <w:style w:type="character" w:default="1" w:styleId="DefaultParagraphFont">
     <w:name w:val="Default Paragraph Font"/>
     <w:uiPriority w:val="1"/>
+    <w:semiHidden/>
     <w:unhideWhenUsed/>
   </w:style>
   <w:style w:type="table" w:default="1" w:styleId="TableNormal">

</xml_diff>